<commit_message>
notes + time series lstm
</commit_message>
<xml_diff>
--- a/notes/Time Series.docx
+++ b/notes/Time Series.docx
@@ -5,6 +5,25 @@
     <w:p>
       <w:pPr>
         <w:rPr>
+          <w:b/>
+          <w:bCs/>
+          <w:sz w:val="28"/>
+          <w:szCs w:val="28"/>
+        </w:rPr>
+      </w:pPr>
+      <w:r>
+        <w:rPr>
+          <w:b/>
+          <w:bCs/>
+          <w:sz w:val="28"/>
+          <w:szCs w:val="28"/>
+        </w:rPr>
+        <w:t>Week 1</w:t>
+      </w:r>
+    </w:p>
+    <w:p>
+      <w:pPr>
+        <w:rPr>
           <w:u w:val="single"/>
         </w:rPr>
       </w:pPr>
@@ -17,16 +36,7 @@
     </w:p>
     <w:p>
       <w:r>
-        <w:t>Stationary vs. n</w:t>
-      </w:r>
-      <w:r>
-        <w:t xml:space="preserve">on-stationary time series: behavior </w:t>
-      </w:r>
-      <w:r>
-        <w:t xml:space="preserve">does/does not </w:t>
-      </w:r>
-      <w:r>
-        <w:t xml:space="preserve">change over time </w:t>
+        <w:t xml:space="preserve">Stationary vs. non-stationary time series: behavior does/does not change over time </w:t>
       </w:r>
     </w:p>
     <w:p>
@@ -360,6 +370,7 @@
         <w:rPr>
           <w:rFonts w:ascii="Consolas" w:hAnsi="Consolas"/>
         </w:rPr>
+        <w:lastRenderedPageBreak/>
         <w:t>mae</w:t>
       </w:r>
       <w:proofErr w:type="spellEnd"/>
@@ -433,7 +444,6 @@
         <w:rPr>
           <w:rFonts w:ascii="Consolas" w:hAnsi="Consolas"/>
         </w:rPr>
-        <w:lastRenderedPageBreak/>
         <w:t>mape</w:t>
       </w:r>
       <w:proofErr w:type="spellEnd"/>
@@ -548,6 +558,9 @@
         </w:rPr>
       </w:pPr>
       <w:r>
+        <w:rPr>
+          <w:noProof/>
+        </w:rPr>
         <w:drawing>
           <wp:inline distT="0" distB="0" distL="0" distR="0" wp14:anchorId="349DE332" wp14:editId="197217F4">
             <wp:extent cx="2911933" cy="1751293"/>
@@ -697,6 +710,7 @@
           <w:rFonts w:ascii="Consolas" w:hAnsi="Consolas"/>
           <w:noProof/>
         </w:rPr>
+        <w:lastRenderedPageBreak/>
         <w:drawing>
           <wp:inline distT="0" distB="0" distL="0" distR="0" wp14:anchorId="05C80848" wp14:editId="3BD63F1E">
             <wp:extent cx="3021752" cy="1830807"/>
@@ -760,7 +774,6 @@
         <w:rPr>
           <w:noProof/>
         </w:rPr>
-        <w:lastRenderedPageBreak/>
         <w:drawing>
           <wp:inline distT="0" distB="0" distL="0" distR="0" wp14:anchorId="1D4591D2" wp14:editId="224ABAC1">
             <wp:extent cx="2913087" cy="1764970"/>
@@ -809,6 +822,493 @@
             </a:graphic>
           </wp:inline>
         </w:drawing>
+      </w:r>
+    </w:p>
+    <w:p>
+      <w:r>
+        <w:br w:type="page"/>
+      </w:r>
+    </w:p>
+    <w:p>
+      <w:pPr>
+        <w:rPr>
+          <w:b/>
+          <w:bCs/>
+          <w:sz w:val="28"/>
+          <w:szCs w:val="28"/>
+        </w:rPr>
+      </w:pPr>
+      <w:r>
+        <w:rPr>
+          <w:noProof/>
+        </w:rPr>
+        <w:lastRenderedPageBreak/>
+        <w:drawing>
+          <wp:anchor distT="0" distB="0" distL="114300" distR="114300" simplePos="0" relativeHeight="251658240" behindDoc="0" locked="0" layoutInCell="1" allowOverlap="1" wp14:anchorId="43042816" wp14:editId="647D97A8">
+            <wp:simplePos x="0" y="0"/>
+            <wp:positionH relativeFrom="margin">
+              <wp:posOffset>3346450</wp:posOffset>
+            </wp:positionH>
+            <wp:positionV relativeFrom="margin">
+              <wp:posOffset>139700</wp:posOffset>
+            </wp:positionV>
+            <wp:extent cx="2395182" cy="1588675"/>
+            <wp:effectExtent l="0" t="0" r="5715" b="0"/>
+            <wp:wrapSquare wrapText="bothSides"/>
+            <wp:docPr id="5" name="Picture 5"/>
+            <wp:cNvGraphicFramePr>
+              <a:graphicFrameLocks xmlns:a="http://schemas.openxmlformats.org/drawingml/2006/main" noChangeAspect="1"/>
+            </wp:cNvGraphicFramePr>
+            <a:graphic xmlns:a="http://schemas.openxmlformats.org/drawingml/2006/main">
+              <a:graphicData uri="http://schemas.openxmlformats.org/drawingml/2006/picture">
+                <pic:pic xmlns:pic="http://schemas.openxmlformats.org/drawingml/2006/picture">
+                  <pic:nvPicPr>
+                    <pic:cNvPr id="0" name="Picture 1"/>
+                    <pic:cNvPicPr>
+                      <a:picLocks noChangeAspect="1" noChangeArrowheads="1"/>
+                    </pic:cNvPicPr>
+                  </pic:nvPicPr>
+                  <pic:blipFill>
+                    <a:blip r:embed="rId8" cstate="print">
+                      <a:extLst>
+                        <a:ext uri="{28A0092B-C50C-407E-A947-70E740481C1C}">
+                          <a14:useLocalDpi xmlns:a14="http://schemas.microsoft.com/office/drawing/2010/main" val="0"/>
+                        </a:ext>
+                      </a:extLst>
+                    </a:blip>
+                    <a:srcRect/>
+                    <a:stretch>
+                      <a:fillRect/>
+                    </a:stretch>
+                  </pic:blipFill>
+                  <pic:spPr bwMode="auto">
+                    <a:xfrm>
+                      <a:off x="0" y="0"/>
+                      <a:ext cx="2395182" cy="1588675"/>
+                    </a:xfrm>
+                    <a:prstGeom prst="rect">
+                      <a:avLst/>
+                    </a:prstGeom>
+                    <a:noFill/>
+                    <a:ln>
+                      <a:noFill/>
+                    </a:ln>
+                  </pic:spPr>
+                </pic:pic>
+              </a:graphicData>
+            </a:graphic>
+          </wp:anchor>
+        </w:drawing>
+      </w:r>
+      <w:r>
+        <w:rPr>
+          <w:b/>
+          <w:bCs/>
+          <w:sz w:val="28"/>
+          <w:szCs w:val="28"/>
+        </w:rPr>
+        <w:t>Week 2</w:t>
+      </w:r>
+    </w:p>
+    <w:p>
+      <w:r>
+        <w:rPr>
+          <w:b/>
+          <w:bCs/>
+        </w:rPr>
+        <w:t xml:space="preserve">Sequence bias: </w:t>
+      </w:r>
+      <w:r>
+        <w:t>when sequence (order of things) can impact selection of things.</w:t>
+      </w:r>
+    </w:p>
+    <w:p>
+      <w:r>
+        <w:t>Input X: window set with previous n values</w:t>
+      </w:r>
+    </w:p>
+    <w:p>
+      <w:r>
+        <w:rPr>
+          <w:noProof/>
+        </w:rPr>
+        <w:drawing>
+          <wp:anchor distT="0" distB="0" distL="114300" distR="114300" simplePos="0" relativeHeight="251661312" behindDoc="0" locked="0" layoutInCell="1" allowOverlap="1" wp14:anchorId="43836313" wp14:editId="4B3C4106">
+            <wp:simplePos x="0" y="0"/>
+            <wp:positionH relativeFrom="margin">
+              <wp:posOffset>1729740</wp:posOffset>
+            </wp:positionH>
+            <wp:positionV relativeFrom="margin">
+              <wp:posOffset>2028825</wp:posOffset>
+            </wp:positionV>
+            <wp:extent cx="2556510" cy="2038350"/>
+            <wp:effectExtent l="0" t="0" r="0" b="0"/>
+            <wp:wrapSquare wrapText="bothSides"/>
+            <wp:docPr id="8" name="Picture 8" descr="Diagram&#10;&#10;Description automatically generated"/>
+            <wp:cNvGraphicFramePr>
+              <a:graphicFrameLocks xmlns:a="http://schemas.openxmlformats.org/drawingml/2006/main" noChangeAspect="1"/>
+            </wp:cNvGraphicFramePr>
+            <a:graphic xmlns:a="http://schemas.openxmlformats.org/drawingml/2006/main">
+              <a:graphicData uri="http://schemas.openxmlformats.org/drawingml/2006/picture">
+                <pic:pic xmlns:pic="http://schemas.openxmlformats.org/drawingml/2006/picture">
+                  <pic:nvPicPr>
+                    <pic:cNvPr id="8" name="Picture 8" descr="Diagram&#10;&#10;Description automatically generated"/>
+                    <pic:cNvPicPr>
+                      <a:picLocks noChangeAspect="1" noChangeArrowheads="1"/>
+                    </pic:cNvPicPr>
+                  </pic:nvPicPr>
+                  <pic:blipFill>
+                    <a:blip r:embed="rId9">
+                      <a:extLst>
+                        <a:ext uri="{28A0092B-C50C-407E-A947-70E740481C1C}">
+                          <a14:useLocalDpi xmlns:a14="http://schemas.microsoft.com/office/drawing/2010/main" val="0"/>
+                        </a:ext>
+                      </a:extLst>
+                    </a:blip>
+                    <a:srcRect/>
+                    <a:stretch>
+                      <a:fillRect/>
+                    </a:stretch>
+                  </pic:blipFill>
+                  <pic:spPr bwMode="auto">
+                    <a:xfrm>
+                      <a:off x="0" y="0"/>
+                      <a:ext cx="2556510" cy="2038350"/>
+                    </a:xfrm>
+                    <a:prstGeom prst="rect">
+                      <a:avLst/>
+                    </a:prstGeom>
+                    <a:noFill/>
+                    <a:ln>
+                      <a:noFill/>
+                    </a:ln>
+                  </pic:spPr>
+                </pic:pic>
+              </a:graphicData>
+            </a:graphic>
+          </wp:anchor>
+        </w:drawing>
+      </w:r>
+      <w:r>
+        <w:t>Label y: current value with any time stamp</w:t>
+      </w:r>
+      <w:r>
+        <w:br/>
+      </w:r>
+      <w:r>
+        <w:br/>
+      </w:r>
+      <w:r>
+        <w:br/>
+      </w:r>
+      <w:r>
+        <w:br/>
+        <w:t xml:space="preserve">          </w:t>
+      </w:r>
+      <w:r>
+        <w:br/>
+      </w:r>
+      <w:r>
+        <w:br/>
+      </w:r>
+    </w:p>
+    <w:p>
+      <w:pPr>
+        <w:rPr>
+          <w:noProof/>
+        </w:rPr>
+      </w:pPr>
+      <w:r>
+        <w:rPr>
+          <w:noProof/>
+        </w:rPr>
+        <mc:AlternateContent>
+          <mc:Choice Requires="wps">
+            <w:drawing>
+              <wp:anchor distT="0" distB="0" distL="114300" distR="114300" simplePos="0" relativeHeight="251662336" behindDoc="0" locked="0" layoutInCell="1" allowOverlap="1" wp14:anchorId="5FF0D712" wp14:editId="586133F9">
+                <wp:simplePos x="0" y="0"/>
+                <wp:positionH relativeFrom="column">
+                  <wp:posOffset>3816350</wp:posOffset>
+                </wp:positionH>
+                <wp:positionV relativeFrom="paragraph">
+                  <wp:posOffset>967105</wp:posOffset>
+                </wp:positionV>
+                <wp:extent cx="355600" cy="292100"/>
+                <wp:effectExtent l="0" t="0" r="25400" b="12700"/>
+                <wp:wrapNone/>
+                <wp:docPr id="10" name="Text Box 10"/>
+                <wp:cNvGraphicFramePr/>
+                <a:graphic xmlns:a="http://schemas.openxmlformats.org/drawingml/2006/main">
+                  <a:graphicData uri="http://schemas.microsoft.com/office/word/2010/wordprocessingShape">
+                    <wps:wsp>
+                      <wps:cNvSpPr txBox="1"/>
+                      <wps:spPr>
+                        <a:xfrm>
+                          <a:off x="0" y="0"/>
+                          <a:ext cx="355600" cy="292100"/>
+                        </a:xfrm>
+                        <a:prstGeom prst="rect">
+                          <a:avLst/>
+                        </a:prstGeom>
+                        <a:solidFill>
+                          <a:schemeClr val="lt1"/>
+                        </a:solidFill>
+                        <a:ln w="6350">
+                          <a:solidFill>
+                            <a:prstClr val="black"/>
+                          </a:solidFill>
+                        </a:ln>
+                      </wps:spPr>
+                      <wps:txbx>
+                        <w:txbxContent>
+                          <w:p>
+                            <w:r>
+                              <w:t>3D</w:t>
+                            </w:r>
+                          </w:p>
+                        </w:txbxContent>
+                      </wps:txbx>
+                      <wps:bodyPr rot="0" spcFirstLastPara="0" vertOverflow="overflow" horzOverflow="overflow" vert="horz" wrap="square" lIns="91440" tIns="45720" rIns="91440" bIns="45720" numCol="1" spcCol="0" rtlCol="0" fromWordArt="0" anchor="t" anchorCtr="0" forceAA="0" compatLnSpc="1">
+                        <a:prstTxWarp prst="textNoShape">
+                          <a:avLst/>
+                        </a:prstTxWarp>
+                        <a:noAutofit/>
+                      </wps:bodyPr>
+                    </wps:wsp>
+                  </a:graphicData>
+                </a:graphic>
+                <wp14:sizeRelH relativeFrom="margin">
+                  <wp14:pctWidth>0</wp14:pctWidth>
+                </wp14:sizeRelH>
+                <wp14:sizeRelV relativeFrom="margin">
+                  <wp14:pctHeight>0</wp14:pctHeight>
+                </wp14:sizeRelV>
+              </wp:anchor>
+            </w:drawing>
+          </mc:Choice>
+          <mc:Fallback>
+            <w:pict>
+              <v:shapetype w14:anchorId="5FF0D712" id="_x0000_t202" coordsize="21600,21600" o:spt="202" path="m,l,21600r21600,l21600,xe">
+                <v:stroke joinstyle="miter"/>
+                <v:path gradientshapeok="t" o:connecttype="rect"/>
+              </v:shapetype>
+              <v:shape id="Text Box 10" o:spid="_x0000_s1026" type="#_x0000_t202" style="position:absolute;margin-left:300.5pt;margin-top:76.15pt;width:28pt;height:23pt;z-index:251662336;visibility:visible;mso-wrap-style:square;mso-width-percent:0;mso-height-percent:0;mso-wrap-distance-left:9pt;mso-wrap-distance-top:0;mso-wrap-distance-right:9pt;mso-wrap-distance-bottom:0;mso-position-horizontal:absolute;mso-position-horizontal-relative:text;mso-position-vertical:absolute;mso-position-vertical-relative:text;mso-width-percent:0;mso-height-percent:0;mso-width-relative:margin;mso-height-relative:margin;v-text-anchor:top" o:gfxdata="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" fillcolor="white [3201]" strokeweight=".5pt">
+                <v:textbox>
+                  <w:txbxContent>
+                    <w:p>
+                      <w:r>
+                        <w:t>3D</w:t>
+                      </w:r>
+                    </w:p>
+                  </w:txbxContent>
+                </v:textbox>
+              </v:shape>
+            </w:pict>
+          </mc:Fallback>
+        </mc:AlternateContent>
+      </w:r>
+      <w:r>
+        <w:rPr>
+          <w:noProof/>
+        </w:rPr>
+        <mc:AlternateContent>
+          <mc:Choice Requires="wps">
+            <w:drawing>
+              <wp:anchor distT="0" distB="0" distL="114300" distR="114300" simplePos="0" relativeHeight="251663360" behindDoc="0" locked="0" layoutInCell="1" allowOverlap="1" wp14:anchorId="184A4639" wp14:editId="1F6DF51E">
+                <wp:simplePos x="0" y="0"/>
+                <wp:positionH relativeFrom="column">
+                  <wp:posOffset>3867150</wp:posOffset>
+                </wp:positionH>
+                <wp:positionV relativeFrom="paragraph">
+                  <wp:posOffset>1278255</wp:posOffset>
+                </wp:positionV>
+                <wp:extent cx="139700" cy="311150"/>
+                <wp:effectExtent l="38100" t="0" r="31750" b="50800"/>
+                <wp:wrapNone/>
+                <wp:docPr id="9" name="Straight Arrow Connector 9"/>
+                <wp:cNvGraphicFramePr/>
+                <a:graphic xmlns:a="http://schemas.openxmlformats.org/drawingml/2006/main">
+                  <a:graphicData uri="http://schemas.microsoft.com/office/word/2010/wordprocessingShape">
+                    <wps:wsp>
+                      <wps:cNvCnPr/>
+                      <wps:spPr>
+                        <a:xfrm flipH="1">
+                          <a:off x="0" y="0"/>
+                          <a:ext cx="139700" cy="311150"/>
+                        </a:xfrm>
+                        <a:prstGeom prst="straightConnector1">
+                          <a:avLst/>
+                        </a:prstGeom>
+                        <a:ln>
+                          <a:tailEnd type="triangle"/>
+                        </a:ln>
+                      </wps:spPr>
+                      <wps:style>
+                        <a:lnRef idx="1">
+                          <a:schemeClr val="accent1"/>
+                        </a:lnRef>
+                        <a:fillRef idx="0">
+                          <a:schemeClr val="accent1"/>
+                        </a:fillRef>
+                        <a:effectRef idx="0">
+                          <a:schemeClr val="accent1"/>
+                        </a:effectRef>
+                        <a:fontRef idx="minor">
+                          <a:schemeClr val="tx1"/>
+                        </a:fontRef>
+                      </wps:style>
+                      <wps:bodyPr/>
+                    </wps:wsp>
+                  </a:graphicData>
+                </a:graphic>
+                <wp14:sizeRelH relativeFrom="margin">
+                  <wp14:pctWidth>0</wp14:pctWidth>
+                </wp14:sizeRelH>
+                <wp14:sizeRelV relativeFrom="margin">
+                  <wp14:pctHeight>0</wp14:pctHeight>
+                </wp14:sizeRelV>
+              </wp:anchor>
+            </w:drawing>
+          </mc:Choice>
+          <mc:Fallback>
+            <w:pict>
+              <v:shapetype w14:anchorId="25DF7B06" id="_x0000_t32" coordsize="21600,21600" o:spt="32" o:oned="t" path="m,l21600,21600e" filled="f">
+                <v:path arrowok="t" fillok="f" o:connecttype="none"/>
+                <o:lock v:ext="edit" shapetype="t"/>
+              </v:shapetype>
+              <v:shape id="Straight Arrow Connector 9" o:spid="_x0000_s1026" type="#_x0000_t32" style="position:absolute;margin-left:304.5pt;margin-top:100.65pt;width:11pt;height:24.5pt;flip:x;z-index:251663360;visibility:visible;mso-wrap-style:square;mso-width-percent:0;mso-height-percent:0;mso-wrap-distance-left:9pt;mso-wrap-distance-top:0;mso-wrap-distance-right:9pt;mso-wrap-distance-bottom:0;mso-position-horizontal:absolute;mso-position-horizontal-relative:text;mso-position-vertical:absolute;mso-position-vertical-relative:text;mso-width-percent:0;mso-height-percent:0;mso-width-relative:margin;mso-height-relative:margin" o:gfxdata="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" strokecolor="#4472c4 [3204]" strokeweight=".5pt">
+                <v:stroke endarrow="block" joinstyle="miter"/>
+              </v:shape>
+            </w:pict>
+          </mc:Fallback>
+        </mc:AlternateContent>
+      </w:r>
+      <w:r>
+        <w:rPr>
+          <w:noProof/>
+        </w:rPr>
+        <w:t xml:space="preserve">     </w:t>
+      </w:r>
+    </w:p>
+    <w:p>
+      <w:pPr>
+        <w:rPr>
+          <w:noProof/>
+        </w:rPr>
+      </w:pPr>
+    </w:p>
+    <w:p>
+      <w:pPr>
+        <w:rPr>
+          <w:noProof/>
+        </w:rPr>
+      </w:pPr>
+    </w:p>
+    <w:p>
+      <w:pPr>
+        <w:rPr>
+          <w:noProof/>
+        </w:rPr>
+      </w:pPr>
+    </w:p>
+    <w:p>
+      <w:r>
+        <w:rPr>
+          <w:noProof/>
+        </w:rPr>
+        <w:drawing>
+          <wp:anchor distT="0" distB="0" distL="114300" distR="114300" simplePos="0" relativeHeight="251664384" behindDoc="0" locked="0" layoutInCell="1" allowOverlap="1" wp14:anchorId="09949AB6" wp14:editId="36A7BE5C">
+            <wp:simplePos x="0" y="0"/>
+            <wp:positionH relativeFrom="margin">
+              <wp:posOffset>539750</wp:posOffset>
+            </wp:positionH>
+            <wp:positionV relativeFrom="margin">
+              <wp:posOffset>4343400</wp:posOffset>
+            </wp:positionV>
+            <wp:extent cx="5002629" cy="2667000"/>
+            <wp:effectExtent l="0" t="0" r="7620" b="0"/>
+            <wp:wrapSquare wrapText="bothSides"/>
+            <wp:docPr id="13" name="Picture 13" descr="Chart, box and whisker chart&#10;&#10;Description automatically generated"/>
+            <wp:cNvGraphicFramePr>
+              <a:graphicFrameLocks xmlns:a="http://schemas.openxmlformats.org/drawingml/2006/main" noChangeAspect="1"/>
+            </wp:cNvGraphicFramePr>
+            <a:graphic xmlns:a="http://schemas.openxmlformats.org/drawingml/2006/main">
+              <a:graphicData uri="http://schemas.openxmlformats.org/drawingml/2006/picture">
+                <pic:pic xmlns:pic="http://schemas.openxmlformats.org/drawingml/2006/picture">
+                  <pic:nvPicPr>
+                    <pic:cNvPr id="13" name="Picture 13" descr="Chart, box and whisker chart&#10;&#10;Description automatically generated"/>
+                    <pic:cNvPicPr>
+                      <a:picLocks noChangeAspect="1" noChangeArrowheads="1"/>
+                    </pic:cNvPicPr>
+                  </pic:nvPicPr>
+                  <pic:blipFill>
+                    <a:blip r:embed="rId10">
+                      <a:extLst>
+                        <a:ext uri="{28A0092B-C50C-407E-A947-70E740481C1C}">
+                          <a14:useLocalDpi xmlns:a14="http://schemas.microsoft.com/office/drawing/2010/main" val="0"/>
+                        </a:ext>
+                      </a:extLst>
+                    </a:blip>
+                    <a:srcRect/>
+                    <a:stretch>
+                      <a:fillRect/>
+                    </a:stretch>
+                  </pic:blipFill>
+                  <pic:spPr bwMode="auto">
+                    <a:xfrm>
+                      <a:off x="0" y="0"/>
+                      <a:ext cx="5002629" cy="2667000"/>
+                    </a:xfrm>
+                    <a:prstGeom prst="rect">
+                      <a:avLst/>
+                    </a:prstGeom>
+                    <a:noFill/>
+                    <a:ln>
+                      <a:noFill/>
+                    </a:ln>
+                  </pic:spPr>
+                </pic:pic>
+              </a:graphicData>
+            </a:graphic>
+            <wp14:sizeRelH relativeFrom="margin">
+              <wp14:pctWidth>0</wp14:pctWidth>
+            </wp14:sizeRelH>
+            <wp14:sizeRelV relativeFrom="margin">
+              <wp14:pctHeight>0</wp14:pctHeight>
+            </wp14:sizeRelV>
+          </wp:anchor>
+        </w:drawing>
+      </w:r>
+    </w:p>
+    <w:p/>
+    <w:p/>
+    <w:p/>
+    <w:p/>
+    <w:p/>
+    <w:p/>
+    <w:p/>
+    <w:p/>
+    <w:p/>
+    <w:p/>
+    <w:p/>
+    <w:p/>
+    <w:p>
+      <w:r>
+        <w:t>Shape = 4 (batch size) x 30 (timestamps) x 1 (univariate)</w:t>
+      </w:r>
+    </w:p>
+    <w:p>
+      <w:r>
+        <w:t xml:space="preserve">If memory cell = 3 neurons </w:t>
+      </w:r>
+      <w:r>
+        <w:t>-&gt; o</w:t>
+      </w:r>
+      <w:r>
+        <w:t>utput Y = 4 x 3 matrices</w:t>
+      </w:r>
+      <w:r>
+        <w:t>. 4 (batch size) x 30 (Y_0 – Y_29) x 3 (# of units)</w:t>
       </w:r>
     </w:p>
     <w:sectPr>

</xml_diff>